<commit_message>
refactor y adición de clases teoricas
</commit_message>
<xml_diff>
--- a/base_de_datos/clase8/RespuestaClase8.docx
+++ b/base_de_datos/clase8/RespuestaClase8.docx
@@ -772,8 +772,8 @@
         <w:jc w:val="both"/>
         <w:rPr/>
       </w:pPr>
-      <w:bookmarkStart w:id="0" w:name="page397R_mcid8"/>
-      <w:bookmarkStart w:id="1" w:name="page397R_mcid9"/>
+      <w:bookmarkStart w:id="0" w:name="page397R_mcid9"/>
+      <w:bookmarkStart w:id="1" w:name="page397R_mcid8"/>
       <w:bookmarkEnd w:id="0"/>
       <w:bookmarkEnd w:id="1"/>
       <w:r>
@@ -793,8 +793,8 @@
         </w:rPr>
         <w:t>Entidades</w:t>
       </w:r>
-      <w:bookmarkStart w:id="2" w:name="page397R_mcid11"/>
-      <w:bookmarkStart w:id="3" w:name="page397R_mcid10"/>
+      <w:bookmarkStart w:id="2" w:name="page397R_mcid10"/>
+      <w:bookmarkStart w:id="3" w:name="page397R_mcid11"/>
       <w:bookmarkEnd w:id="2"/>
       <w:bookmarkEnd w:id="3"/>
       <w:r>
@@ -830,8 +830,8 @@
         <w:jc w:val="both"/>
         <w:rPr/>
       </w:pPr>
-      <w:bookmarkStart w:id="4" w:name="page400R_mcid2"/>
-      <w:bookmarkStart w:id="5" w:name="page400R_mcid1"/>
+      <w:bookmarkStart w:id="4" w:name="page400R_mcid1"/>
+      <w:bookmarkStart w:id="5" w:name="page400R_mcid2"/>
       <w:bookmarkEnd w:id="4"/>
       <w:bookmarkEnd w:id="5"/>
       <w:r>
@@ -866,8 +866,8 @@
         <w:jc w:val="both"/>
         <w:rPr/>
       </w:pPr>
-      <w:bookmarkStart w:id="6" w:name="page400R_mcid6"/>
-      <w:bookmarkStart w:id="7" w:name="page400R_mcid5"/>
+      <w:bookmarkStart w:id="6" w:name="page400R_mcid5"/>
+      <w:bookmarkStart w:id="7" w:name="page400R_mcid6"/>
       <w:bookmarkEnd w:id="6"/>
       <w:bookmarkEnd w:id="7"/>
       <w:r>
@@ -895,8 +895,8 @@
         <w:jc w:val="left"/>
         <w:rPr/>
       </w:pPr>
-      <w:bookmarkStart w:id="8" w:name="page400R_mcid8"/>
-      <w:bookmarkStart w:id="9" w:name="page400R_mcid7"/>
+      <w:bookmarkStart w:id="8" w:name="page400R_mcid7"/>
+      <w:bookmarkStart w:id="9" w:name="page400R_mcid8"/>
       <w:bookmarkEnd w:id="8"/>
       <w:bookmarkEnd w:id="9"/>
       <w:r>
@@ -916,8 +916,8 @@
         <w:jc w:val="left"/>
         <w:rPr/>
       </w:pPr>
-      <w:bookmarkStart w:id="10" w:name="page400R_mcid10"/>
-      <w:bookmarkStart w:id="11" w:name="page400R_mcid9"/>
+      <w:bookmarkStart w:id="10" w:name="page400R_mcid9"/>
+      <w:bookmarkStart w:id="11" w:name="page400R_mcid10"/>
       <w:bookmarkEnd w:id="10"/>
       <w:bookmarkEnd w:id="11"/>
       <w:r>
@@ -929,8 +929,8 @@
         <w:br/>
         <w:t>Factura_por_Venta: @Cod_Serie + @Cod_Venta + Monto + Cantidad_de_Equipo</w:t>
       </w:r>
-      <w:bookmarkStart w:id="12" w:name="page400R_mcid12"/>
-      <w:bookmarkStart w:id="13" w:name="page400R_mcid11"/>
+      <w:bookmarkStart w:id="12" w:name="page400R_mcid11"/>
+      <w:bookmarkStart w:id="13" w:name="page400R_mcid12"/>
       <w:bookmarkEnd w:id="12"/>
       <w:bookmarkEnd w:id="13"/>
       <w:r>
@@ -966,8 +966,8 @@
         </w:rPr>
         <w:t>Relaciones</w:t>
       </w:r>
-      <w:bookmarkStart w:id="14" w:name="page400R_mcid13"/>
-      <w:bookmarkStart w:id="15" w:name="page400R_mcid14"/>
+      <w:bookmarkStart w:id="14" w:name="page400R_mcid14"/>
+      <w:bookmarkStart w:id="15" w:name="page400R_mcid13"/>
       <w:bookmarkEnd w:id="14"/>
       <w:bookmarkEnd w:id="15"/>
       <w:r>
@@ -1210,8 +1210,8 @@
         <w:jc w:val="both"/>
         <w:rPr/>
       </w:pPr>
-      <w:bookmarkStart w:id="16" w:name="page397R_mcid91"/>
-      <w:bookmarkStart w:id="17" w:name="page397R_mcid81"/>
+      <w:bookmarkStart w:id="16" w:name="page397R_mcid81"/>
+      <w:bookmarkStart w:id="17" w:name="page397R_mcid91"/>
       <w:bookmarkEnd w:id="16"/>
       <w:bookmarkEnd w:id="17"/>
       <w:r>
@@ -1231,8 +1231,8 @@
         </w:rPr>
         <w:t>Entidades</w:t>
       </w:r>
-      <w:bookmarkStart w:id="18" w:name="page397R_mcid111"/>
-      <w:bookmarkStart w:id="19" w:name="page397R_mcid101"/>
+      <w:bookmarkStart w:id="18" w:name="page397R_mcid101"/>
+      <w:bookmarkStart w:id="19" w:name="page397R_mcid111"/>
       <w:bookmarkEnd w:id="18"/>
       <w:bookmarkEnd w:id="19"/>
       <w:r>
@@ -1268,15 +1268,80 @@
         <w:jc w:val="both"/>
         <w:rPr/>
       </w:pPr>
+      <w:r>
+        <w:rPr>
+          <w:rFonts w:ascii="Arial" w:hAnsi="Arial"/>
+          <w:sz w:val="24"/>
+          <w:szCs w:val="24"/>
+        </w:rPr>
+        <w:t>Maquinaria: @Cod_Serie + Modelo + Material + Tipo.</w:t>
+      </w:r>
+    </w:p>
+    <w:p>
+      <w:pPr>
+        <w:pStyle w:val="Normal"/>
+        <w:spacing w:lineRule="auto" w:line="360"/>
+        <w:jc w:val="both"/>
+        <w:rPr/>
+      </w:pPr>
+      <w:r>
+        <w:rPr>
+          <w:rFonts w:ascii="Arial" w:hAnsi="Arial"/>
+          <w:sz w:val="24"/>
+          <w:szCs w:val="24"/>
+        </w:rPr>
+        <w:t>Proveedor: @Cod_Proveedor + CUIT + Modo_Pago + Direccion + Localidad.</w:t>
+      </w:r>
+    </w:p>
+    <w:p>
+      <w:pPr>
+        <w:pStyle w:val="Normal"/>
+        <w:spacing w:lineRule="auto" w:line="360"/>
+        <w:jc w:val="both"/>
+        <w:rPr/>
+      </w:pPr>
+      <w:bookmarkStart w:id="20" w:name="page400R_mcid51"/>
+      <w:bookmarkStart w:id="21" w:name="page400R_mcid61"/>
+      <w:bookmarkEnd w:id="20"/>
+      <w:bookmarkEnd w:id="21"/>
+      <w:r>
+        <w:rPr>
+          <w:rFonts w:ascii="Arial" w:hAnsi="Arial"/>
+          <w:sz w:val="24"/>
+          <w:szCs w:val="24"/>
+        </w:rPr>
+        <w:br/>
+      </w:r>
+      <w:r>
+        <w:rPr>
+          <w:rFonts w:ascii="Arial" w:hAnsi="Arial"/>
+          <w:sz w:val="24"/>
+          <w:szCs w:val="24"/>
+          <w:u w:val="single"/>
+        </w:rPr>
+        <w:t>Tipos de Objeto Asociativos</w:t>
+      </w:r>
+    </w:p>
+    <w:p>
+      <w:pPr>
+        <w:pStyle w:val="Normal"/>
+        <w:spacing w:lineRule="auto" w:line="360"/>
+        <w:jc w:val="left"/>
+        <w:rPr/>
+      </w:pPr>
+      <w:bookmarkStart w:id="22" w:name="page400R_mcid71"/>
+      <w:bookmarkStart w:id="23" w:name="page400R_mcid81"/>
+      <w:bookmarkEnd w:id="22"/>
+      <w:bookmarkEnd w:id="23"/>
       <w:r>
         <w:drawing>
           <wp:anchor behindDoc="0" distT="0" distB="0" distL="0" distR="0" simplePos="0" locked="0" layoutInCell="1" allowOverlap="1" relativeHeight="3">
             <wp:simplePos x="0" y="0"/>
             <wp:positionH relativeFrom="column">
-              <wp:posOffset>-52070</wp:posOffset>
+              <wp:posOffset>186055</wp:posOffset>
             </wp:positionH>
             <wp:positionV relativeFrom="paragraph">
-              <wp:posOffset>-226060</wp:posOffset>
+              <wp:posOffset>-29210</wp:posOffset>
             </wp:positionV>
             <wp:extent cx="5180965" cy="4723765"/>
             <wp:effectExtent l="0" t="0" r="0" b="0"/>
@@ -1321,7 +1386,7 @@
           <w:sz w:val="24"/>
           <w:szCs w:val="24"/>
         </w:rPr>
-        <w:t>M</w:t>
+        <w:br/>
       </w:r>
       <w:r>
         <w:rPr>
@@ -1329,52 +1394,7 @@
           <w:sz w:val="24"/>
           <w:szCs w:val="24"/>
         </w:rPr>
-        <w:t>aquinaria: @Cod_Serie + Modelo + Material + Tipo.</w:t>
-      </w:r>
-    </w:p>
-    <w:p>
-      <w:pPr>
-        <w:pStyle w:val="Normal"/>
-        <w:spacing w:lineRule="auto" w:line="360"/>
-        <w:jc w:val="both"/>
-        <w:rPr/>
-      </w:pPr>
-      <w:r>
-        <w:rPr>
-          <w:rFonts w:ascii="Arial" w:hAnsi="Arial"/>
-          <w:sz w:val="24"/>
-          <w:szCs w:val="24"/>
-        </w:rPr>
-        <w:t>Proveedor: @Cod_Proveedor + CUIT + Modo_Pago + Direccion + Localidad.</w:t>
-      </w:r>
-    </w:p>
-    <w:p>
-      <w:pPr>
-        <w:pStyle w:val="Normal"/>
-        <w:spacing w:lineRule="auto" w:line="360"/>
-        <w:jc w:val="both"/>
-        <w:rPr/>
-      </w:pPr>
-      <w:bookmarkStart w:id="20" w:name="page400R_mcid61"/>
-      <w:bookmarkStart w:id="21" w:name="page400R_mcid51"/>
-      <w:bookmarkEnd w:id="20"/>
-      <w:bookmarkEnd w:id="21"/>
-      <w:r>
-        <w:rPr>
-          <w:rFonts w:ascii="Arial" w:hAnsi="Arial"/>
-          <w:sz w:val="24"/>
-          <w:szCs w:val="24"/>
-        </w:rPr>
-        <w:br/>
-      </w:r>
-      <w:r>
-        <w:rPr>
-          <w:rFonts w:ascii="Arial" w:hAnsi="Arial"/>
-          <w:sz w:val="24"/>
-          <w:szCs w:val="24"/>
-          <w:u w:val="single"/>
-        </w:rPr>
-        <w:t>Tipos de Objeto Asociativos</w:t>
+        <w:t>Planilla_de_Uso: @Cod_Obra + @Cod_Serie + Cantidad_Trabajo_Realizado + Dia_Obra.</w:t>
       </w:r>
     </w:p>
     <w:p>
@@ -1384,29 +1404,8 @@
         <w:jc w:val="left"/>
         <w:rPr/>
       </w:pPr>
-      <w:bookmarkStart w:id="22" w:name="page400R_mcid81"/>
-      <w:bookmarkStart w:id="23" w:name="page400R_mcid71"/>
-      <w:bookmarkEnd w:id="22"/>
-      <w:bookmarkEnd w:id="23"/>
-      <w:r>
-        <w:rPr>
-          <w:rFonts w:ascii="Arial" w:hAnsi="Arial"/>
-          <w:sz w:val="24"/>
-          <w:szCs w:val="24"/>
-        </w:rPr>
-        <w:br/>
-        <w:t>Planilla_de_Uso: @Cod_Obra + @Cod_Serie + Cantidad_Trabajo_Realizado + Dia_Obra.</w:t>
-      </w:r>
-    </w:p>
-    <w:p>
-      <w:pPr>
-        <w:pStyle w:val="Normal"/>
-        <w:spacing w:lineRule="auto" w:line="360"/>
-        <w:jc w:val="left"/>
-        <w:rPr/>
-      </w:pPr>
-      <w:bookmarkStart w:id="24" w:name="page400R_mcid101"/>
-      <w:bookmarkStart w:id="25" w:name="page400R_mcid91"/>
+      <w:bookmarkStart w:id="24" w:name="page400R_mcid91"/>
+      <w:bookmarkStart w:id="25" w:name="page400R_mcid101"/>
       <w:bookmarkEnd w:id="24"/>
       <w:bookmarkEnd w:id="25"/>
       <w:r>
@@ -1418,8 +1417,8 @@
         <w:br/>
         <w:t>Contrato_de_Alquiler: @Cod_Contrato + @Cod_Serie + Monto_por_Tiempo + Cantidad_de_Equipo</w:t>
       </w:r>
-      <w:bookmarkStart w:id="26" w:name="page400R_mcid121"/>
-      <w:bookmarkStart w:id="27" w:name="page400R_mcid111"/>
+      <w:bookmarkStart w:id="26" w:name="page400R_mcid111"/>
+      <w:bookmarkStart w:id="27" w:name="page400R_mcid121"/>
       <w:bookmarkEnd w:id="26"/>
       <w:bookmarkEnd w:id="27"/>
       <w:r>
@@ -1459,8 +1458,8 @@
         </w:rPr>
         <w:t>Relaciones</w:t>
       </w:r>
-      <w:bookmarkStart w:id="28" w:name="page400R_mcid141"/>
-      <w:bookmarkStart w:id="29" w:name="page400R_mcid131"/>
+      <w:bookmarkStart w:id="28" w:name="page400R_mcid131"/>
+      <w:bookmarkStart w:id="29" w:name="page400R_mcid141"/>
       <w:bookmarkEnd w:id="28"/>
       <w:bookmarkEnd w:id="29"/>
       <w:r>

</xml_diff>